<commit_message>
Fixed typo in VoIP-solutions.
</commit_message>
<xml_diff>
--- a/MelvinKustersExtendedCV.docx
+++ b/MelvinKustersExtendedCV.docx
@@ -11,8 +11,6 @@
           <w:lang w:val="nl-NL"/>
         </w:rPr>
       </w:pPr>
-      <w:bookmarkStart w:id="0" w:name="_GoBack"/>
-      <w:bookmarkEnd w:id="0"/>
       <w:r>
         <w:rPr>
           <w:noProof/>
@@ -537,7 +535,12 @@
         <w:t xml:space="preserve"> and taking a leading role in</w:t>
       </w:r>
       <w:r>
-        <w:t xml:space="preserve"> customized VOIP-solutions</w:t>
+        <w:t xml:space="preserve"> customized Vo</w:t>
+      </w:r>
+      <w:bookmarkStart w:id="0" w:name="_GoBack"/>
+      <w:bookmarkEnd w:id="0"/>
+      <w:r>
+        <w:t>IP-solutions</w:t>
       </w:r>
       <w:r>
         <w:t xml:space="preserve"> projects</w:t>
@@ -7020,6 +7023,7 @@
     <w:rsid w:val="00F0105A"/>
     <w:rsid w:val="00F10120"/>
     <w:rsid w:val="00FE4A3F"/>
+    <w:rsid w:val="00FF6C09"/>
   </w:rsids>
   <m:mathPr>
     <m:mathFont m:val="Cambria Math"/>
@@ -7767,7 +7771,7 @@
 </file>
 
 <file path=customXml/itemProps1.xml><?xml version="1.0" encoding="utf-8"?>
-<ds:datastoreItem xmlns:ds="http://schemas.openxmlformats.org/officeDocument/2006/customXml" ds:itemID="{C8D7635A-7F06-4228-85BF-65C3A20E0945}">
+<ds:datastoreItem xmlns:ds="http://schemas.openxmlformats.org/officeDocument/2006/customXml" ds:itemID="{4C4A7716-FDD9-4F74-81C5-0CE8237DBD41}">
   <ds:schemaRefs>
     <ds:schemaRef ds:uri="http://schemas.openxmlformats.org/officeDocument/2006/bibliography"/>
   </ds:schemaRefs>

</xml_diff>